<commit_message>
Anexo de portada a la investigación
</commit_message>
<xml_diff>
--- a/Análisis de algoritmos.docx
+++ b/Análisis de algoritmos.docx
@@ -2,15 +2,181 @@
 <file path=word/document.xml><?xml version="1.0" encoding="utf-8"?>
 <w:document xmlns:wpc="http://schemas.microsoft.com/office/word/2010/wordprocessingCanvas" xmlns:cx="http://schemas.microsoft.com/office/drawing/2014/chartex" xmlns:cx1="http://schemas.microsoft.com/office/drawing/2015/9/8/chartex" xmlns:cx2="http://schemas.microsoft.com/office/drawing/2015/10/21/chartex" xmlns:cx3="http://schemas.microsoft.com/office/drawing/2016/5/9/chartex" xmlns:cx4="http://schemas.microsoft.com/office/drawing/2016/5/10/chartex" xmlns:cx5="http://schemas.microsoft.com/office/drawing/2016/5/11/chartex" xmlns:cx6="http://schemas.microsoft.com/office/drawing/2016/5/12/chartex" xmlns:cx7="http://schemas.microsoft.com/office/drawing/2016/5/13/chartex" xmlns:cx8="http://schemas.microsoft.com/office/drawing/2016/5/14/chartex" xmlns:mc="http://schemas.openxmlformats.org/markup-compatibility/2006" xmlns:aink="http://schemas.microsoft.com/office/drawing/2016/ink" xmlns:am3d="http://schemas.microsoft.com/office/drawing/2017/model3d" xmlns:o="urn:schemas-microsoft-com:office:office" xmlns:r="http://schemas.openxmlformats.org/officeDocument/2006/relationships" xmlns:m="http://schemas.openxmlformats.org/officeDocument/2006/math" xmlns:v="urn:schemas-microsoft-com:vml" xmlns:wp14="http://schemas.microsoft.com/office/word/2010/wordprocessingDrawing" xmlns:wp="http://schemas.openxmlformats.org/drawingml/2006/wordprocessingDrawing" xmlns:w10="urn:schemas-microsoft-com:office:word" xmlns:w="http://schemas.openxmlformats.org/wordprocessingml/2006/main" xmlns:w14="http://schemas.microsoft.com/office/word/2010/wordml" xmlns:w15="http://schemas.microsoft.com/office/word/2012/wordml" xmlns:w16cex="http://schemas.microsoft.com/office/word/2018/wordml/cex" xmlns:w16cid="http://schemas.microsoft.com/office/word/2016/wordml/cid" xmlns:w16="http://schemas.microsoft.com/office/word/2018/wordml" xmlns:w16se="http://schemas.microsoft.com/office/word/2015/wordml/symex" xmlns:wpg="http://schemas.microsoft.com/office/word/2010/wordprocessingGroup" xmlns:wpi="http://schemas.microsoft.com/office/word/2010/wordprocessingInk" xmlns:wne="http://schemas.microsoft.com/office/word/2006/wordml" xmlns:wps="http://schemas.microsoft.com/office/word/2010/wordprocessingShape" mc:Ignorable="w14 w15 w16se w16cid w16 w16cex wp14">
   <w:body>
-    <w:p>
-      <w:pPr>
-        <w:jc w:val="both"/>
+    <w:p/>
+    <w:p>
+      <w:r>
+        <w:rPr>
+          <w:noProof/>
+        </w:rPr>
+        <w:drawing>
+          <wp:anchor distT="0" distB="0" distL="114300" distR="114300" simplePos="0" relativeHeight="251659264" behindDoc="1" locked="0" layoutInCell="1" allowOverlap="1" wp14:anchorId="255EE19F" wp14:editId="44025DA3">
+            <wp:simplePos x="0" y="0"/>
+            <wp:positionH relativeFrom="margin">
+              <wp:align>center</wp:align>
+            </wp:positionH>
+            <wp:positionV relativeFrom="paragraph">
+              <wp:posOffset>132253</wp:posOffset>
+            </wp:positionV>
+            <wp:extent cx="4232564" cy="2161838"/>
+            <wp:effectExtent l="0" t="0" r="0" b="0"/>
+            <wp:wrapNone/>
+            <wp:docPr id="1" name="Imagen 1"/>
+            <wp:cNvGraphicFramePr>
+              <a:graphicFrameLocks xmlns:a="http://schemas.openxmlformats.org/drawingml/2006/main" noChangeAspect="1"/>
+            </wp:cNvGraphicFramePr>
+            <a:graphic xmlns:a="http://schemas.openxmlformats.org/drawingml/2006/main">
+              <a:graphicData uri="http://schemas.openxmlformats.org/drawingml/2006/picture">
+                <pic:pic xmlns:pic="http://schemas.openxmlformats.org/drawingml/2006/picture">
+                  <pic:nvPicPr>
+                    <pic:cNvPr id="1" name=""/>
+                    <pic:cNvPicPr/>
+                  </pic:nvPicPr>
+                  <pic:blipFill>
+                    <a:blip r:embed="rId5">
+                      <a:extLst>
+                        <a:ext uri="{28A0092B-C50C-407E-A947-70E740481C1C}">
+                          <a14:useLocalDpi xmlns:a14="http://schemas.microsoft.com/office/drawing/2010/main" val="0"/>
+                        </a:ext>
+                      </a:extLst>
+                    </a:blip>
+                    <a:stretch>
+                      <a:fillRect/>
+                    </a:stretch>
+                  </pic:blipFill>
+                  <pic:spPr>
+                    <a:xfrm>
+                      <a:off x="0" y="0"/>
+                      <a:ext cx="4232564" cy="2161838"/>
+                    </a:xfrm>
+                    <a:prstGeom prst="rect">
+                      <a:avLst/>
+                    </a:prstGeom>
+                  </pic:spPr>
+                </pic:pic>
+              </a:graphicData>
+            </a:graphic>
+            <wp14:sizeRelH relativeFrom="margin">
+              <wp14:pctWidth>0</wp14:pctWidth>
+            </wp14:sizeRelH>
+            <wp14:sizeRelV relativeFrom="margin">
+              <wp14:pctHeight>0</wp14:pctHeight>
+            </wp14:sizeRelV>
+          </wp:anchor>
+        </w:drawing>
+      </w:r>
+    </w:p>
+    <w:p/>
+    <w:p/>
+    <w:p/>
+    <w:p/>
+    <w:p/>
+    <w:p/>
+    <w:p/>
+    <w:p>
+      <w:pPr>
+        <w:jc w:val="center"/>
+        <w:rPr>
+          <w:rFonts w:ascii="Arial" w:hAnsi="Arial" w:cs="Arial"/>
+          <w:sz w:val="32"/>
+          <w:szCs w:val="32"/>
+        </w:rPr>
+      </w:pPr>
+      <w:r>
+        <w:rPr>
+          <w:rFonts w:ascii="Arial" w:hAnsi="Arial" w:cs="Arial"/>
+          <w:sz w:val="32"/>
+          <w:szCs w:val="32"/>
+        </w:rPr>
+        <w:t xml:space="preserve">UNIVERSIDAD AUTÓNOMA DE AGUASCALIENTES </w:t>
+      </w:r>
+    </w:p>
+    <w:p>
+      <w:pPr>
+        <w:jc w:val="center"/>
+        <w:rPr>
+          <w:rFonts w:ascii="Arial" w:hAnsi="Arial" w:cs="Arial"/>
+          <w:sz w:val="32"/>
+          <w:szCs w:val="32"/>
+        </w:rPr>
+      </w:pPr>
+      <w:r>
+        <w:rPr>
+          <w:rFonts w:ascii="Arial" w:hAnsi="Arial" w:cs="Arial"/>
+          <w:sz w:val="32"/>
+          <w:szCs w:val="32"/>
+        </w:rPr>
+        <w:t xml:space="preserve">CENTRO </w:t>
+      </w:r>
+      <w:r>
+        <w:rPr>
+          <w:rFonts w:ascii="Arial" w:hAnsi="Arial" w:cs="Arial"/>
+          <w:sz w:val="32"/>
+          <w:szCs w:val="32"/>
+        </w:rPr>
+        <w:t>DE CIENCIAS BÁSICAS</w:t>
+      </w:r>
+    </w:p>
+    <w:p>
+      <w:pPr>
+        <w:jc w:val="center"/>
+        <w:rPr>
+          <w:rFonts w:ascii="Arial" w:hAnsi="Arial" w:cs="Arial"/>
+          <w:sz w:val="32"/>
+          <w:szCs w:val="32"/>
+        </w:rPr>
+      </w:pPr>
+      <w:r>
+        <w:rPr>
+          <w:rFonts w:ascii="Arial" w:hAnsi="Arial" w:cs="Arial"/>
+          <w:sz w:val="32"/>
+          <w:szCs w:val="32"/>
+        </w:rPr>
+        <w:t xml:space="preserve"> DEPARTAMENTO DE </w:t>
+      </w:r>
+      <w:r>
+        <w:rPr>
+          <w:rFonts w:ascii="Arial" w:hAnsi="Arial" w:cs="Arial"/>
+          <w:sz w:val="32"/>
+          <w:szCs w:val="32"/>
+        </w:rPr>
+        <w:t>SISTEMAS ELECTRÓNICOS</w:t>
+      </w:r>
+      <w:r>
+        <w:rPr>
+          <w:rFonts w:ascii="Arial" w:hAnsi="Arial" w:cs="Arial"/>
+          <w:sz w:val="32"/>
+          <w:szCs w:val="32"/>
+        </w:rPr>
+        <w:t xml:space="preserve"> </w:t>
+      </w:r>
+    </w:p>
+    <w:p>
+      <w:pPr>
+        <w:jc w:val="center"/>
+        <w:rPr>
+          <w:rFonts w:ascii="Arial" w:hAnsi="Arial" w:cs="Arial"/>
+          <w:sz w:val="32"/>
+          <w:szCs w:val="32"/>
+        </w:rPr>
+      </w:pPr>
+      <w:r>
+        <w:rPr>
+          <w:rFonts w:ascii="Arial" w:hAnsi="Arial" w:cs="Arial"/>
+          <w:sz w:val="32"/>
+          <w:szCs w:val="32"/>
+        </w:rPr>
+        <w:t>PROGRAMACIÓN I</w:t>
+      </w:r>
+    </w:p>
+    <w:p>
+      <w:pPr>
+        <w:jc w:val="center"/>
         <w:rPr>
           <w:rFonts w:ascii="Arial" w:hAnsi="Arial" w:cs="Arial"/>
           <w:b/>
           <w:bCs/>
-          <w:sz w:val="24"/>
-          <w:szCs w:val="24"/>
+          <w:sz w:val="28"/>
+          <w:szCs w:val="28"/>
         </w:rPr>
       </w:pPr>
       <w:r>
@@ -18,9 +184,806 @@
           <w:rFonts w:ascii="Arial" w:hAnsi="Arial" w:cs="Arial"/>
           <w:b/>
           <w:bCs/>
-          <w:sz w:val="24"/>
-          <w:szCs w:val="24"/>
-        </w:rPr>
+          <w:sz w:val="28"/>
+          <w:szCs w:val="28"/>
+        </w:rPr>
+        <w:t>“</w:t>
+      </w:r>
+      <w:r>
+        <w:rPr>
+          <w:rFonts w:ascii="Arial" w:hAnsi="Arial" w:cs="Arial"/>
+          <w:b/>
+          <w:bCs/>
+          <w:sz w:val="28"/>
+          <w:szCs w:val="28"/>
+        </w:rPr>
+        <w:t>COMPARATIVA ENTRE LOS DIFERENTES ALGORITMOS DE ORDENACIÓN</w:t>
+      </w:r>
+      <w:r>
+        <w:rPr>
+          <w:rFonts w:ascii="Arial" w:hAnsi="Arial" w:cs="Arial"/>
+          <w:b/>
+          <w:bCs/>
+          <w:sz w:val="28"/>
+          <w:szCs w:val="28"/>
+        </w:rPr>
+        <w:t>”</w:t>
+      </w:r>
+    </w:p>
+    <w:p>
+      <w:pPr>
+        <w:jc w:val="center"/>
+        <w:rPr>
+          <w:rFonts w:ascii="Arial" w:hAnsi="Arial" w:cs="Arial"/>
+          <w:b/>
+          <w:bCs/>
+          <w:sz w:val="28"/>
+          <w:szCs w:val="28"/>
+        </w:rPr>
+      </w:pPr>
+      <w:r>
+        <w:rPr>
+          <w:rFonts w:ascii="Arial" w:hAnsi="Arial" w:cs="Arial"/>
+          <w:b/>
+          <w:bCs/>
+          <w:sz w:val="28"/>
+          <w:szCs w:val="28"/>
+        </w:rPr>
+        <w:t>EQUIP</w:t>
+      </w:r>
+      <w:r>
+        <w:rPr>
+          <w:rFonts w:ascii="Arial" w:hAnsi="Arial" w:cs="Arial"/>
+          <w:b/>
+          <w:bCs/>
+          <w:sz w:val="28"/>
+          <w:szCs w:val="28"/>
+        </w:rPr>
+        <w:t>O</w:t>
+      </w:r>
+    </w:p>
+    <w:p>
+      <w:pPr>
+        <w:ind w:left="708" w:firstLine="708"/>
+        <w:jc w:val="center"/>
+        <w:rPr>
+          <w:sz w:val="24"/>
+          <w:szCs w:val="24"/>
+        </w:rPr>
+      </w:pPr>
+      <w:r>
+        <w:rPr>
+          <w:b/>
+          <w:bCs/>
+          <w:sz w:val="24"/>
+          <w:szCs w:val="24"/>
+        </w:rPr>
+        <w:t>Alumno:</w:t>
+      </w:r>
+      <w:r>
+        <w:rPr>
+          <w:sz w:val="24"/>
+          <w:szCs w:val="24"/>
+        </w:rPr>
+        <w:t xml:space="preserve"> </w:t>
+      </w:r>
+      <w:r>
+        <w:rPr>
+          <w:sz w:val="24"/>
+          <w:szCs w:val="24"/>
+        </w:rPr>
+        <w:t>BELTRÁN ARROYO LUIS</w:t>
+      </w:r>
+      <w:r>
+        <w:rPr>
+          <w:sz w:val="24"/>
+          <w:szCs w:val="24"/>
+        </w:rPr>
+        <w:tab/>
+      </w:r>
+      <w:r>
+        <w:rPr>
+          <w:sz w:val="24"/>
+          <w:szCs w:val="24"/>
+        </w:rPr>
+        <w:tab/>
+      </w:r>
+      <w:r>
+        <w:rPr>
+          <w:sz w:val="24"/>
+          <w:szCs w:val="24"/>
+        </w:rPr>
+        <w:tab/>
+      </w:r>
+      <w:r>
+        <w:rPr>
+          <w:sz w:val="24"/>
+          <w:szCs w:val="24"/>
+        </w:rPr>
+        <w:tab/>
+      </w:r>
+      <w:r>
+        <w:rPr>
+          <w:sz w:val="24"/>
+          <w:szCs w:val="24"/>
+        </w:rPr>
+        <w:t xml:space="preserve">         </w:t>
+      </w:r>
+      <w:r>
+        <w:rPr>
+          <w:sz w:val="24"/>
+          <w:szCs w:val="24"/>
+        </w:rPr>
+        <w:t xml:space="preserve"> </w:t>
+      </w:r>
+      <w:r>
+        <w:rPr>
+          <w:b/>
+          <w:bCs/>
+          <w:sz w:val="24"/>
+          <w:szCs w:val="24"/>
+        </w:rPr>
+        <w:t>ID:</w:t>
+      </w:r>
+      <w:r>
+        <w:rPr>
+          <w:b/>
+          <w:bCs/>
+          <w:sz w:val="24"/>
+          <w:szCs w:val="24"/>
+        </w:rPr>
+        <w:t xml:space="preserve"> </w:t>
+      </w:r>
+      <w:r>
+        <w:rPr>
+          <w:sz w:val="24"/>
+          <w:szCs w:val="24"/>
+        </w:rPr>
+        <w:t>272674</w:t>
+      </w:r>
+    </w:p>
+    <w:p>
+      <w:pPr>
+        <w:jc w:val="right"/>
+        <w:rPr>
+          <w:sz w:val="24"/>
+          <w:szCs w:val="24"/>
+        </w:rPr>
+      </w:pPr>
+      <w:r>
+        <w:rPr>
+          <w:b/>
+          <w:bCs/>
+          <w:sz w:val="24"/>
+          <w:szCs w:val="24"/>
+        </w:rPr>
+        <w:t>Alumno:</w:t>
+      </w:r>
+      <w:r>
+        <w:rPr>
+          <w:sz w:val="24"/>
+          <w:szCs w:val="24"/>
+        </w:rPr>
+        <w:t xml:space="preserve"> D</w:t>
+      </w:r>
+      <w:r>
+        <w:rPr>
+          <w:sz w:val="24"/>
+          <w:szCs w:val="24"/>
+        </w:rPr>
+        <w:t>Á</w:t>
+      </w:r>
+      <w:r>
+        <w:rPr>
+          <w:sz w:val="24"/>
+          <w:szCs w:val="24"/>
+        </w:rPr>
+        <w:t xml:space="preserve">VILA CAMPOS EDUARDO          </w:t>
+      </w:r>
+      <w:r>
+        <w:rPr>
+          <w:sz w:val="24"/>
+          <w:szCs w:val="24"/>
+        </w:rPr>
+        <w:tab/>
+      </w:r>
+      <w:r>
+        <w:rPr>
+          <w:sz w:val="24"/>
+          <w:szCs w:val="24"/>
+        </w:rPr>
+        <w:tab/>
+      </w:r>
+      <w:r>
+        <w:rPr>
+          <w:sz w:val="24"/>
+          <w:szCs w:val="24"/>
+        </w:rPr>
+        <w:tab/>
+      </w:r>
+      <w:r>
+        <w:rPr>
+          <w:sz w:val="24"/>
+          <w:szCs w:val="24"/>
+        </w:rPr>
+        <w:tab/>
+      </w:r>
+      <w:r>
+        <w:rPr>
+          <w:sz w:val="24"/>
+          <w:szCs w:val="24"/>
+        </w:rPr>
+        <w:t xml:space="preserve"> </w:t>
+      </w:r>
+      <w:r>
+        <w:rPr>
+          <w:b/>
+          <w:bCs/>
+          <w:sz w:val="24"/>
+          <w:szCs w:val="24"/>
+        </w:rPr>
+        <w:t>ID:</w:t>
+      </w:r>
+      <w:r>
+        <w:rPr>
+          <w:b/>
+          <w:bCs/>
+          <w:sz w:val="24"/>
+          <w:szCs w:val="24"/>
+        </w:rPr>
+        <w:t xml:space="preserve"> </w:t>
+      </w:r>
+      <w:r>
+        <w:rPr>
+          <w:sz w:val="24"/>
+          <w:szCs w:val="24"/>
+        </w:rPr>
+        <w:t>269314</w:t>
+      </w:r>
+    </w:p>
+    <w:p>
+      <w:pPr>
+        <w:jc w:val="right"/>
+        <w:rPr>
+          <w:sz w:val="24"/>
+          <w:szCs w:val="24"/>
+        </w:rPr>
+      </w:pPr>
+      <w:r>
+        <w:rPr>
+          <w:b/>
+          <w:bCs/>
+          <w:sz w:val="24"/>
+          <w:szCs w:val="24"/>
+        </w:rPr>
+        <w:t>Alumno:</w:t>
+      </w:r>
+      <w:r>
+        <w:rPr>
+          <w:sz w:val="24"/>
+          <w:szCs w:val="24"/>
+        </w:rPr>
+        <w:t xml:space="preserve"> </w:t>
+      </w:r>
+      <w:r>
+        <w:rPr>
+          <w:sz w:val="24"/>
+          <w:szCs w:val="24"/>
+        </w:rPr>
+        <w:t>DELGADO LUNA VÍCTOR EMILIO</w:t>
+      </w:r>
+      <w:r>
+        <w:rPr>
+          <w:sz w:val="24"/>
+          <w:szCs w:val="24"/>
+        </w:rPr>
+        <w:t xml:space="preserve">         </w:t>
+      </w:r>
+      <w:r>
+        <w:rPr>
+          <w:sz w:val="24"/>
+          <w:szCs w:val="24"/>
+        </w:rPr>
+        <w:tab/>
+      </w:r>
+      <w:r>
+        <w:rPr>
+          <w:sz w:val="24"/>
+          <w:szCs w:val="24"/>
+        </w:rPr>
+        <w:tab/>
+      </w:r>
+      <w:r>
+        <w:rPr>
+          <w:sz w:val="24"/>
+          <w:szCs w:val="24"/>
+        </w:rPr>
+        <w:tab/>
+      </w:r>
+      <w:r>
+        <w:rPr>
+          <w:sz w:val="24"/>
+          <w:szCs w:val="24"/>
+        </w:rPr>
+        <w:t xml:space="preserve"> </w:t>
+      </w:r>
+      <w:r>
+        <w:rPr>
+          <w:b/>
+          <w:bCs/>
+          <w:sz w:val="24"/>
+          <w:szCs w:val="24"/>
+        </w:rPr>
+        <w:t>ID</w:t>
+      </w:r>
+      <w:r>
+        <w:rPr>
+          <w:b/>
+          <w:bCs/>
+          <w:sz w:val="24"/>
+          <w:szCs w:val="24"/>
+        </w:rPr>
+        <w:t xml:space="preserve">: </w:t>
+      </w:r>
+      <w:r>
+        <w:rPr>
+          <w:sz w:val="24"/>
+          <w:szCs w:val="24"/>
+        </w:rPr>
+        <w:t>227894</w:t>
+      </w:r>
+    </w:p>
+    <w:p>
+      <w:pPr>
+        <w:jc w:val="right"/>
+        <w:rPr>
+          <w:sz w:val="24"/>
+          <w:szCs w:val="24"/>
+        </w:rPr>
+      </w:pPr>
+      <w:r>
+        <w:rPr>
+          <w:b/>
+          <w:bCs/>
+          <w:sz w:val="24"/>
+          <w:szCs w:val="24"/>
+        </w:rPr>
+        <w:t xml:space="preserve">           </w:t>
+      </w:r>
+      <w:r>
+        <w:rPr>
+          <w:b/>
+          <w:bCs/>
+          <w:sz w:val="24"/>
+          <w:szCs w:val="24"/>
+        </w:rPr>
+        <w:t>Alumno:</w:t>
+      </w:r>
+      <w:r>
+        <w:rPr>
+          <w:sz w:val="24"/>
+          <w:szCs w:val="24"/>
+        </w:rPr>
+        <w:t xml:space="preserve"> </w:t>
+      </w:r>
+      <w:r>
+        <w:rPr>
+          <w:sz w:val="24"/>
+          <w:szCs w:val="24"/>
+        </w:rPr>
+        <w:t>GAYTÁN SÁNCHEZ</w:t>
+      </w:r>
+      <w:r>
+        <w:rPr>
+          <w:sz w:val="24"/>
+          <w:szCs w:val="24"/>
+        </w:rPr>
+        <w:t xml:space="preserve"> BRAYAN DE JESÚS</w:t>
+      </w:r>
+      <w:r>
+        <w:rPr>
+          <w:sz w:val="24"/>
+          <w:szCs w:val="24"/>
+        </w:rPr>
+        <w:tab/>
+      </w:r>
+      <w:r>
+        <w:rPr>
+          <w:sz w:val="24"/>
+          <w:szCs w:val="24"/>
+        </w:rPr>
+        <w:tab/>
+      </w:r>
+      <w:r>
+        <w:rPr>
+          <w:sz w:val="24"/>
+          <w:szCs w:val="24"/>
+        </w:rPr>
+        <w:tab/>
+      </w:r>
+      <w:r>
+        <w:rPr>
+          <w:b/>
+          <w:bCs/>
+          <w:sz w:val="24"/>
+          <w:szCs w:val="24"/>
+        </w:rPr>
+        <w:t>ID:</w:t>
+      </w:r>
+      <w:r>
+        <w:rPr>
+          <w:b/>
+          <w:bCs/>
+          <w:sz w:val="24"/>
+          <w:szCs w:val="24"/>
+        </w:rPr>
+        <w:t xml:space="preserve"> </w:t>
+      </w:r>
+      <w:r>
+        <w:rPr>
+          <w:sz w:val="24"/>
+          <w:szCs w:val="24"/>
+        </w:rPr>
+        <w:t>231028</w:t>
+      </w:r>
+    </w:p>
+    <w:p>
+      <w:pPr>
+        <w:jc w:val="right"/>
+        <w:rPr>
+          <w:sz w:val="24"/>
+          <w:szCs w:val="24"/>
+        </w:rPr>
+      </w:pPr>
+      <w:r>
+        <w:rPr>
+          <w:b/>
+          <w:bCs/>
+          <w:sz w:val="24"/>
+          <w:szCs w:val="24"/>
+        </w:rPr>
+        <w:t>Alumno:</w:t>
+      </w:r>
+      <w:r>
+        <w:rPr>
+          <w:sz w:val="24"/>
+          <w:szCs w:val="24"/>
+        </w:rPr>
+        <w:t xml:space="preserve"> </w:t>
+      </w:r>
+      <w:r>
+        <w:rPr>
+          <w:sz w:val="24"/>
+          <w:szCs w:val="24"/>
+        </w:rPr>
+        <w:t>SÁNCHEZ ARIAS JOSÉ EMILIANO</w:t>
+      </w:r>
+      <w:r>
+        <w:rPr>
+          <w:sz w:val="24"/>
+          <w:szCs w:val="24"/>
+        </w:rPr>
+        <w:tab/>
+      </w:r>
+      <w:r>
+        <w:rPr>
+          <w:sz w:val="24"/>
+          <w:szCs w:val="24"/>
+        </w:rPr>
+        <w:tab/>
+      </w:r>
+      <w:r>
+        <w:rPr>
+          <w:sz w:val="24"/>
+          <w:szCs w:val="24"/>
+        </w:rPr>
+        <w:tab/>
+      </w:r>
+      <w:r>
+        <w:rPr>
+          <w:sz w:val="24"/>
+          <w:szCs w:val="24"/>
+        </w:rPr>
+        <w:tab/>
+      </w:r>
+      <w:r>
+        <w:rPr>
+          <w:sz w:val="24"/>
+          <w:szCs w:val="24"/>
+        </w:rPr>
+        <w:t xml:space="preserve"> </w:t>
+      </w:r>
+      <w:r>
+        <w:rPr>
+          <w:b/>
+          <w:bCs/>
+          <w:sz w:val="24"/>
+          <w:szCs w:val="24"/>
+        </w:rPr>
+        <w:t>ID:</w:t>
+      </w:r>
+      <w:r>
+        <w:rPr>
+          <w:b/>
+          <w:bCs/>
+          <w:sz w:val="24"/>
+          <w:szCs w:val="24"/>
+        </w:rPr>
+        <w:t xml:space="preserve"> </w:t>
+      </w:r>
+      <w:r>
+        <w:rPr>
+          <w:sz w:val="24"/>
+          <w:szCs w:val="24"/>
+        </w:rPr>
+        <w:t>228488</w:t>
+      </w:r>
+    </w:p>
+    <w:p>
+      <w:pPr>
+        <w:jc w:val="center"/>
+        <w:rPr>
+          <w:sz w:val="24"/>
+          <w:szCs w:val="24"/>
+        </w:rPr>
+      </w:pPr>
+    </w:p>
+    <w:p>
+      <w:pPr>
+        <w:jc w:val="center"/>
+        <w:rPr>
+          <w:sz w:val="24"/>
+          <w:szCs w:val="24"/>
+        </w:rPr>
+      </w:pPr>
+      <w:r>
+        <w:rPr>
+          <w:b/>
+          <w:bCs/>
+          <w:sz w:val="24"/>
+          <w:szCs w:val="24"/>
+        </w:rPr>
+        <w:t>Carrera</w:t>
+      </w:r>
+      <w:r>
+        <w:rPr>
+          <w:sz w:val="24"/>
+          <w:szCs w:val="24"/>
+        </w:rPr>
+        <w:t>: INGENIERÍA EN SISTEMAS COMPUTACIONALES</w:t>
+      </w:r>
+    </w:p>
+    <w:p>
+      <w:pPr>
+        <w:jc w:val="center"/>
+        <w:rPr>
+          <w:sz w:val="24"/>
+          <w:szCs w:val="24"/>
+        </w:rPr>
+      </w:pPr>
+      <w:r>
+        <w:rPr>
+          <w:b/>
+          <w:bCs/>
+          <w:sz w:val="24"/>
+          <w:szCs w:val="24"/>
+        </w:rPr>
+        <w:t>Semestre</w:t>
+      </w:r>
+      <w:r>
+        <w:rPr>
+          <w:sz w:val="24"/>
+          <w:szCs w:val="24"/>
+        </w:rPr>
+        <w:t xml:space="preserve">: </w:t>
+      </w:r>
+      <w:r>
+        <w:rPr>
+          <w:sz w:val="24"/>
+          <w:szCs w:val="24"/>
+        </w:rPr>
+        <w:t>3</w:t>
+      </w:r>
+      <w:r>
+        <w:rPr>
+          <w:sz w:val="24"/>
+          <w:szCs w:val="24"/>
+        </w:rPr>
+        <w:t>°A</w:t>
+      </w:r>
+    </w:p>
+    <w:p>
+      <w:pPr>
+        <w:jc w:val="center"/>
+        <w:rPr>
+          <w:sz w:val="24"/>
+          <w:szCs w:val="24"/>
+        </w:rPr>
+      </w:pPr>
+      <w:r>
+        <w:rPr>
+          <w:b/>
+          <w:bCs/>
+          <w:sz w:val="24"/>
+          <w:szCs w:val="24"/>
+        </w:rPr>
+        <w:t>Profesor</w:t>
+      </w:r>
+      <w:r>
+        <w:rPr>
+          <w:b/>
+          <w:bCs/>
+          <w:sz w:val="24"/>
+          <w:szCs w:val="24"/>
+        </w:rPr>
+        <w:t>a</w:t>
+      </w:r>
+      <w:r>
+        <w:rPr>
+          <w:sz w:val="24"/>
+          <w:szCs w:val="24"/>
+        </w:rPr>
+        <w:t>:</w:t>
+      </w:r>
+      <w:r>
+        <w:rPr>
+          <w:sz w:val="24"/>
+          <w:szCs w:val="24"/>
+        </w:rPr>
+        <w:t xml:space="preserve"> </w:t>
+      </w:r>
+      <w:r>
+        <w:rPr>
+          <w:sz w:val="24"/>
+          <w:szCs w:val="24"/>
+        </w:rPr>
+        <w:t>Eduardo Serna Pérez</w:t>
+      </w:r>
+    </w:p>
+    <w:p>
+      <w:pPr>
+        <w:jc w:val="center"/>
+        <w:rPr>
+          <w:sz w:val="24"/>
+          <w:szCs w:val="24"/>
+        </w:rPr>
+      </w:pPr>
+      <w:r>
+        <w:rPr>
+          <w:b/>
+          <w:bCs/>
+          <w:sz w:val="24"/>
+          <w:szCs w:val="24"/>
+        </w:rPr>
+        <w:t>Fecha</w:t>
+      </w:r>
+      <w:r>
+        <w:rPr>
+          <w:sz w:val="24"/>
+          <w:szCs w:val="24"/>
+        </w:rPr>
+        <w:t xml:space="preserve">: </w:t>
+      </w:r>
+      <w:r>
+        <w:rPr>
+          <w:sz w:val="24"/>
+          <w:szCs w:val="24"/>
+        </w:rPr>
+        <w:t xml:space="preserve">18 </w:t>
+      </w:r>
+      <w:r>
+        <w:rPr>
+          <w:sz w:val="24"/>
+          <w:szCs w:val="24"/>
+        </w:rPr>
+        <w:t xml:space="preserve">de </w:t>
+      </w:r>
+      <w:r>
+        <w:rPr>
+          <w:sz w:val="24"/>
+          <w:szCs w:val="24"/>
+        </w:rPr>
+        <w:t>diciembre</w:t>
+      </w:r>
+      <w:r>
+        <w:rPr>
+          <w:sz w:val="24"/>
+          <w:szCs w:val="24"/>
+        </w:rPr>
+        <w:t xml:space="preserve"> de 20</w:t>
+      </w:r>
+      <w:r>
+        <w:rPr>
+          <w:sz w:val="24"/>
+          <w:szCs w:val="24"/>
+        </w:rPr>
+        <w:t>20</w:t>
+      </w:r>
+    </w:p>
+    <w:p>
+      <w:pPr>
+        <w:jc w:val="center"/>
+        <w:rPr>
+          <w:sz w:val="24"/>
+          <w:szCs w:val="24"/>
+        </w:rPr>
+      </w:pPr>
+      <w:r>
+        <w:rPr>
+          <w:sz w:val="24"/>
+          <w:szCs w:val="24"/>
+        </w:rPr>
+        <w:t>INVESTIGACIÓN</w:t>
+      </w:r>
+    </w:p>
+    <w:p>
+      <w:pPr>
+        <w:jc w:val="center"/>
+        <w:rPr>
+          <w:sz w:val="24"/>
+          <w:szCs w:val="24"/>
+        </w:rPr>
+      </w:pPr>
+      <w:r>
+        <w:rPr>
+          <w:b/>
+          <w:bCs/>
+          <w:sz w:val="24"/>
+          <w:szCs w:val="24"/>
+        </w:rPr>
+        <w:t>“</w:t>
+      </w:r>
+      <w:r>
+        <w:rPr>
+          <w:b/>
+          <w:bCs/>
+          <w:sz w:val="24"/>
+          <w:szCs w:val="24"/>
+        </w:rPr>
+        <w:t>Comparativa entre los diferentes algoritmos de ordenación</w:t>
+      </w:r>
+      <w:r>
+        <w:rPr>
+          <w:b/>
+          <w:bCs/>
+          <w:sz w:val="24"/>
+          <w:szCs w:val="24"/>
+        </w:rPr>
+        <w:t>”</w:t>
+      </w:r>
+    </w:p>
+    <w:p>
+      <w:pPr>
+        <w:jc w:val="both"/>
+        <w:rPr>
+          <w:rFonts w:ascii="Arial" w:hAnsi="Arial" w:cs="Arial"/>
+          <w:b/>
+          <w:bCs/>
+          <w:sz w:val="24"/>
+          <w:szCs w:val="24"/>
+        </w:rPr>
+      </w:pPr>
+    </w:p>
+    <w:p>
+      <w:pPr>
+        <w:jc w:val="both"/>
+        <w:rPr>
+          <w:rFonts w:ascii="Arial" w:hAnsi="Arial" w:cs="Arial"/>
+          <w:b/>
+          <w:bCs/>
+          <w:sz w:val="24"/>
+          <w:szCs w:val="24"/>
+        </w:rPr>
+      </w:pPr>
+      <w:r>
+        <w:rPr>
+          <w:rFonts w:ascii="Arial" w:hAnsi="Arial" w:cs="Arial"/>
+          <w:b/>
+          <w:bCs/>
+          <w:sz w:val="24"/>
+          <w:szCs w:val="24"/>
+        </w:rPr>
+        <w:lastRenderedPageBreak/>
         <w:t>Comparativa entre los diferentes algoritmos de ordenación</w:t>
       </w:r>
     </w:p>
@@ -58,23 +1021,7 @@
           <w:sz w:val="24"/>
           <w:szCs w:val="24"/>
         </w:rPr>
-        <w:t xml:space="preserve"> se hace uso de la notación Big O, Big </w:t>
-      </w:r>
-      <w:r>
-        <w:rPr>
-          <w:rFonts w:ascii="Arial" w:hAnsi="Arial" w:cs="Arial"/>
-          <w:sz w:val="24"/>
-          <w:szCs w:val="24"/>
-        </w:rPr>
-        <w:t>Ω</w:t>
-      </w:r>
-      <w:r>
-        <w:rPr>
-          <w:rFonts w:ascii="Arial" w:hAnsi="Arial" w:cs="Arial"/>
-          <w:sz w:val="24"/>
-          <w:szCs w:val="24"/>
-        </w:rPr>
-        <w:t xml:space="preserve"> y Big </w:t>
+        <w:t xml:space="preserve"> se hace uso de la notación Big O, Big Ω y Big </w:t>
       </w:r>
       <m:oMath>
         <m:r>
@@ -630,15 +1577,7 @@
                   <w:sz w:val="24"/>
                   <w:szCs w:val="24"/>
                 </w:rPr>
-                <m:t>Θ</m:t>
-              </m:r>
-              <m:r>
-                <w:rPr>
-                  <w:rFonts w:ascii="Cambria Math" w:hAnsi="Cambria Math" w:cs="Arial"/>
-                  <w:sz w:val="24"/>
-                  <w:szCs w:val="24"/>
-                </w:rPr>
-                <m:t xml:space="preserve"> </m:t>
+                <m:t xml:space="preserve">Θ </m:t>
               </m:r>
             </m:oMath>
             <w:r>
@@ -803,15 +1742,7 @@
                 <w:sz w:val="24"/>
                 <w:szCs w:val="24"/>
               </w:rPr>
-              <w:t>Ω</w:t>
-            </w:r>
-            <w:r>
-              <w:rPr>
-                <w:rFonts w:ascii="Arial" w:hAnsi="Arial" w:cs="Arial"/>
-                <w:sz w:val="24"/>
-                <w:szCs w:val="24"/>
-              </w:rPr>
-              <w:t>(N</w:t>
+              <w:t>Ω(N</w:t>
             </w:r>
             <w:r>
               <w:rPr>
@@ -1018,15 +1949,7 @@
                 <w:sz w:val="24"/>
                 <w:szCs w:val="24"/>
               </w:rPr>
-              <w:t>Ω</w:t>
-            </w:r>
-            <w:r>
-              <w:rPr>
-                <w:rFonts w:ascii="Arial" w:hAnsi="Arial" w:cs="Arial"/>
-                <w:sz w:val="24"/>
-                <w:szCs w:val="24"/>
-              </w:rPr>
-              <w:t>(N)</w:t>
+              <w:t>Ω(N)</w:t>
             </w:r>
           </w:p>
         </w:tc>
@@ -1284,23 +2207,7 @@
                 <w:sz w:val="24"/>
                 <w:szCs w:val="24"/>
               </w:rPr>
-              <w:t>(</w:t>
-            </w:r>
-            <w:r>
-              <w:rPr>
-                <w:rFonts w:ascii="Arial" w:eastAsiaTheme="minorEastAsia" w:hAnsi="Arial" w:cs="Arial"/>
-                <w:sz w:val="24"/>
-                <w:szCs w:val="24"/>
-              </w:rPr>
-              <w:t>N log N</w:t>
-            </w:r>
-            <w:r>
-              <w:rPr>
-                <w:rFonts w:ascii="Arial" w:eastAsiaTheme="minorEastAsia" w:hAnsi="Arial" w:cs="Arial"/>
-                <w:sz w:val="24"/>
-                <w:szCs w:val="24"/>
-              </w:rPr>
-              <w:t>)</w:t>
+              <w:t>(N log N)</w:t>
             </w:r>
           </w:p>
         </w:tc>
@@ -1405,15 +2312,7 @@
                 <w:sz w:val="24"/>
                 <w:szCs w:val="24"/>
               </w:rPr>
-              <w:t>Ω</w:t>
-            </w:r>
-            <w:r>
-              <w:rPr>
-                <w:rFonts w:ascii="Arial" w:hAnsi="Arial" w:cs="Arial"/>
-                <w:sz w:val="24"/>
-                <w:szCs w:val="24"/>
-              </w:rPr>
-              <w:t xml:space="preserve"> </w:t>
+              <w:t xml:space="preserve">Ω </w:t>
             </w:r>
             <w:r>
               <w:rPr>
@@ -1472,23 +2371,7 @@
                 <w:sz w:val="24"/>
                 <w:szCs w:val="24"/>
               </w:rPr>
-              <w:t>(N log</w:t>
-            </w:r>
-            <w:r>
-              <w:rPr>
-                <w:rFonts w:ascii="Arial" w:eastAsiaTheme="minorEastAsia" w:hAnsi="Arial" w:cs="Arial"/>
-                <w:sz w:val="24"/>
-                <w:szCs w:val="24"/>
-              </w:rPr>
-              <w:t xml:space="preserve"> </w:t>
-            </w:r>
-            <w:r>
-              <w:rPr>
-                <w:rFonts w:ascii="Arial" w:eastAsiaTheme="minorEastAsia" w:hAnsi="Arial" w:cs="Arial"/>
-                <w:sz w:val="24"/>
-                <w:szCs w:val="24"/>
-              </w:rPr>
-              <w:t>N)</w:t>
+              <w:t>(N log N)</w:t>
             </w:r>
           </w:p>
         </w:tc>
@@ -1677,23 +2560,7 @@
                 <w:sz w:val="24"/>
                 <w:szCs w:val="24"/>
               </w:rPr>
-              <w:t>(N log</w:t>
-            </w:r>
-            <w:r>
-              <w:rPr>
-                <w:rFonts w:ascii="Arial" w:eastAsiaTheme="minorEastAsia" w:hAnsi="Arial" w:cs="Arial"/>
-                <w:sz w:val="24"/>
-                <w:szCs w:val="24"/>
-              </w:rPr>
-              <w:t xml:space="preserve"> </w:t>
-            </w:r>
-            <w:r>
-              <w:rPr>
-                <w:rFonts w:ascii="Arial" w:eastAsiaTheme="minorEastAsia" w:hAnsi="Arial" w:cs="Arial"/>
-                <w:sz w:val="24"/>
-                <w:szCs w:val="24"/>
-              </w:rPr>
-              <w:t>N)</w:t>
+              <w:t>(N log N)</w:t>
             </w:r>
           </w:p>
         </w:tc>
@@ -1863,23 +2730,7 @@
                 <w:sz w:val="24"/>
                 <w:szCs w:val="24"/>
               </w:rPr>
-              <w:t>(N</w:t>
-            </w:r>
-            <w:r>
-              <w:rPr>
-                <w:rFonts w:ascii="Arial" w:hAnsi="Arial" w:cs="Arial"/>
-                <w:sz w:val="24"/>
-                <w:szCs w:val="24"/>
-              </w:rPr>
-              <w:t xml:space="preserve"> </w:t>
-            </w:r>
-            <w:r>
-              <w:rPr>
-                <w:rFonts w:ascii="Arial" w:hAnsi="Arial" w:cs="Arial"/>
-                <w:sz w:val="24"/>
-                <w:szCs w:val="24"/>
-              </w:rPr>
-              <w:t>log</w:t>
+              <w:t>(N log</w:t>
             </w:r>
             <w:r>
               <w:rPr>
@@ -1930,23 +2781,7 @@
                 <w:sz w:val="24"/>
                 <w:szCs w:val="24"/>
               </w:rPr>
-              <w:t>(N log</w:t>
-            </w:r>
-            <w:r>
-              <w:rPr>
-                <w:rFonts w:ascii="Arial" w:eastAsiaTheme="minorEastAsia" w:hAnsi="Arial" w:cs="Arial"/>
-                <w:sz w:val="24"/>
-                <w:szCs w:val="24"/>
-              </w:rPr>
-              <w:t xml:space="preserve"> </w:t>
-            </w:r>
-            <w:r>
-              <w:rPr>
-                <w:rFonts w:ascii="Arial" w:eastAsiaTheme="minorEastAsia" w:hAnsi="Arial" w:cs="Arial"/>
-                <w:sz w:val="24"/>
-                <w:szCs w:val="24"/>
-              </w:rPr>
-              <w:t>N)</w:t>
+              <w:t>(N log N)</w:t>
             </w:r>
           </w:p>
         </w:tc>
@@ -2951,7 +3786,7 @@
                     </pic:cNvPicPr>
                   </pic:nvPicPr>
                   <pic:blipFill>
-                    <a:blip r:embed="rId5">
+                    <a:blip r:embed="rId6">
                       <a:extLst>
                         <a:ext uri="{28A0092B-C50C-407E-A947-70E740481C1C}">
                           <a14:useLocalDpi xmlns:a14="http://schemas.microsoft.com/office/drawing/2010/main" val="0"/>
@@ -3216,7 +4051,7 @@
         </w:rPr>
         <w:t xml:space="preserve">Anónimo. (30 de abril de 2019). Análisis de las diferentes técnicas de ordenamiento. </w:t>
       </w:r>
-      <w:hyperlink r:id="rId6" w:history="1">
+      <w:hyperlink r:id="rId7" w:anchor=":~:text=A%20sorting%20technique%20is%20stable,merge%20sort%20are%20stable%20techniques.&amp;text=Similarly%2C%20quick%20sort%20and%20heap%20sort%20are%20also%20unstable" w:history="1">
         <w:r>
           <w:rPr>
             <w:rStyle w:val="Hipervnculo"/>
@@ -3263,7 +4098,7 @@
         </w:rPr>
         <w:t xml:space="preserve">Anónimo. (07 de septiembre de 2020). Diferencia entre Big O, Big Omega y Big Theta. </w:t>
       </w:r>
-      <w:hyperlink r:id="rId7" w:history="1">
+      <w:hyperlink r:id="rId8" w:history="1">
         <w:r>
           <w:rPr>
             <w:rStyle w:val="Hipervnculo"/>
@@ -3292,7 +4127,7 @@
         </w:rPr>
         <w:t xml:space="preserve">Anónimo. (2020). Estructuras de datos. Análisis Asintótico. </w:t>
       </w:r>
-      <w:hyperlink r:id="rId8" w:anchor=":~:text=It%20measures%20the%20worst%20case,f(n)%20%E2%89%A4%20c" w:history="1">
+      <w:hyperlink r:id="rId9" w:anchor=":~:text=It%20measures%20the%20worst%20case,f(n)%20%E2%89%A4%20c" w:history="1">
         <w:r>
           <w:rPr>
             <w:rStyle w:val="Hipervnculo"/>
@@ -3353,7 +4188,7 @@
         </w:rPr>
         <w:t xml:space="preserve"> </w:t>
       </w:r>
-      <w:hyperlink r:id="rId9" w:history="1">
+      <w:hyperlink r:id="rId10" w:history="1">
         <w:r>
           <w:rPr>
             <w:rStyle w:val="Hipervnculo"/>
@@ -3390,7 +4225,7 @@
         </w:rPr>
         <w:t xml:space="preserve">lgoritmos. </w:t>
       </w:r>
-      <w:hyperlink r:id="rId10" w:history="1">
+      <w:hyperlink r:id="rId11" w:history="1">
         <w:r>
           <w:rPr>
             <w:rStyle w:val="Hipervnculo"/>
@@ -3435,7 +4270,7 @@
         </w:rPr>
         <w:t xml:space="preserve">. </w:t>
       </w:r>
-      <w:hyperlink r:id="rId11" w:history="1">
+      <w:hyperlink r:id="rId12" w:history="1">
         <w:r>
           <w:rPr>
             <w:rStyle w:val="Hipervnculo"/>
@@ -3490,7 +4325,7 @@
         </w:rPr>
         <w:t xml:space="preserve">. </w:t>
       </w:r>
-      <w:hyperlink r:id="rId12" w:history="1">
+      <w:hyperlink r:id="rId13" w:history="1">
         <w:r>
           <w:rPr>
             <w:rStyle w:val="Hipervnculo"/>

</xml_diff>